<commit_message>
Anexos 0 y 1 arreglados
</commit_message>
<xml_diff>
--- a/GestionPapeleoFCT-Back/public/word-template/anexo1_relacion_alumnos.docx
+++ b/GestionPapeleoFCT-Back/public/word-template/anexo1_relacion_alumnos.docx
@@ -986,7 +986,30 @@
           <w:szCs w:val="20"/>
           <w:lang w:val="es-ES_tradnl" w:eastAsia="zh-CN" w:bidi="ar-SA"/>
         </w:rPr>
-        <w:t>${nombreResponsable}</w:t>
+        <w:t>${</w:t>
+      </w:r>
+      <w:r>
+        <w:rPr>
+          <w:rFonts w:eastAsia="Times New Roman" w:cs="Candara" w:ascii="Candara" w:hAnsi="Candara"/>
+          <w:color w:val="auto"/>
+          <w:spacing w:val="-2"/>
+          <w:kern w:val="0"/>
+          <w:sz w:val="20"/>
+          <w:szCs w:val="20"/>
+          <w:lang w:val="es-ES_tradnl" w:eastAsia="zh-CN" w:bidi="ar-SA"/>
+        </w:rPr>
+        <w:t>nombreRepresentante</w:t>
+      </w:r>
+      <w:r>
+        <w:rPr>
+          <w:rFonts w:eastAsia="Times New Roman" w:cs="Candara" w:ascii="Candara" w:hAnsi="Candara"/>
+          <w:color w:val="auto"/>
+          <w:spacing w:val="-2"/>
+          <w:sz w:val="20"/>
+          <w:szCs w:val="20"/>
+          <w:lang w:val="es-ES_tradnl" w:eastAsia="zh-CN" w:bidi="ar-SA"/>
+        </w:rPr>
+        <w:t>}</w:t>
       </w:r>
       <w:r>
         <w:rPr/>
@@ -1650,7 +1673,7 @@
               <wp:positionV relativeFrom="paragraph">
                 <wp:posOffset>151765</wp:posOffset>
               </wp:positionV>
-              <wp:extent cx="922020" cy="297180"/>
+              <wp:extent cx="922655" cy="297815"/>
               <wp:effectExtent l="0" t="0" r="0" b="0"/>
               <wp:wrapSquare wrapText="bothSides"/>
               <wp:docPr id="3" name="Marco1"/>
@@ -1661,7 +1684,7 @@
                     <wps:spPr>
                       <a:xfrm>
                         <a:off x="0" y="0"/>
-                        <a:ext cx="921240" cy="296640"/>
+                        <a:ext cx="921960" cy="297360"/>
                       </a:xfrm>
                       <a:prstGeom prst="rect">
                         <a:avLst/>
@@ -1688,12 +1711,15 @@
                           <w:pPr>
                             <w:pStyle w:val="Normal"/>
                             <w:jc w:val="center"/>
-                            <w:rPr/>
+                            <w:rPr>
+                              <w:color w:val="000000"/>
+                            </w:rPr>
                           </w:pPr>
                           <w:r>
                             <w:rPr>
                               <w:rFonts w:cs="Candara" w:ascii="Candara" w:hAnsi="Candara"/>
                               <w:b/>
+                              <w:color w:val="000000"/>
                             </w:rPr>
                             <w:t>ANEXO</w:t>
                           </w:r>
@@ -1701,6 +1727,7 @@
                             <w:rPr>
                               <w:rFonts w:cs="Times New Roman" w:ascii="Times New Roman" w:hAnsi="Times New Roman"/>
                               <w:b/>
+                              <w:color w:val="000000"/>
                             </w:rPr>
                             <w:t xml:space="preserve"> I</w:t>
                           </w:r>
@@ -1718,7 +1745,7 @@
         </mc:Choice>
         <mc:Fallback>
           <w:pict>
-            <v:rect id="shape_0" ID="Marco1" fillcolor="white" stroked="t" style="position:absolute;margin-left:446.55pt;margin-top:11.95pt;width:72.5pt;height:23.3pt">
+            <v:rect id="shape_0" ID="Marco1" fillcolor="white" stroked="t" style="position:absolute;margin-left:446.55pt;margin-top:11.95pt;width:72.55pt;height:23.35pt">
               <w10:wrap type="square"/>
               <v:fill o:detectmouseclick="t" type="solid" color2="black"/>
               <v:stroke color="black" weight="8280" joinstyle="round" endcap="flat"/>
@@ -1728,12 +1755,15 @@
                     <w:pPr>
                       <w:pStyle w:val="Normal"/>
                       <w:jc w:val="center"/>
-                      <w:rPr/>
+                      <w:rPr>
+                        <w:color w:val="000000"/>
+                      </w:rPr>
                     </w:pPr>
                     <w:r>
                       <w:rPr>
                         <w:rFonts w:cs="Candara" w:ascii="Candara" w:hAnsi="Candara"/>
                         <w:b/>
+                        <w:color w:val="000000"/>
                       </w:rPr>
                       <w:t>ANEXO</w:t>
                     </w:r>
@@ -1741,6 +1771,7 @@
                       <w:rPr>
                         <w:rFonts w:cs="Times New Roman" w:ascii="Times New Roman" w:hAnsi="Times New Roman"/>
                         <w:b/>
+                        <w:color w:val="000000"/>
                       </w:rPr>
                       <w:t xml:space="preserve"> I</w:t>
                     </w:r>

</xml_diff>